<commit_message>
fully functional for expressions with parentheses
</commit_message>
<xml_diff>
--- a/documentation/A1_NhanNguyen_doc.docx
+++ b/documentation/A1_NhanNguyen_doc.docx
@@ -1282,6 +1282,11 @@
       <w:bookmarkEnd w:id="1"/>
     </w:p>
     <w:p>
+      <w:r>
+        <w:t>This section only explains the project in high-level. Pretend the audience is not well versed in programming.</w:t>
+      </w:r>
+    </w:p>
+    <w:p>
       <w:pPr>
         <w:pStyle w:val="Heading2"/>
         <w:rPr>
@@ -1308,6 +1313,11 @@
       <w:bookmarkEnd w:id="2"/>
     </w:p>
     <w:p>
+      <w:r>
+        <w:t>When writing the technical overview, you can pretend the audience is an experience programmer.</w:t>
+      </w:r>
+    </w:p>
+    <w:p>
       <w:pPr>
         <w:pStyle w:val="Heading2"/>
       </w:pPr>
@@ -1318,6 +1328,11 @@
       <w:bookmarkEnd w:id="3"/>
     </w:p>
     <w:p>
+      <w:r>
+        <w:t>Work completed. Please discuss what you contributed to the assignment to get it working correctly. If you did not finish also list what was left not completed.</w:t>
+      </w:r>
+    </w:p>
+    <w:p>
       <w:pPr>
         <w:pStyle w:val="Heading1"/>
       </w:pPr>
@@ -1328,6 +1343,16 @@
       <w:bookmarkEnd w:id="4"/>
     </w:p>
     <w:p>
+      <w:r>
+        <w:t>a. Version of Java Used</w:t>
+      </w:r>
+    </w:p>
+    <w:p>
+      <w:r>
+        <w:t>b. IDE Used</w:t>
+      </w:r>
+    </w:p>
+    <w:p>
       <w:pPr>
         <w:pStyle w:val="Heading1"/>
       </w:pPr>
@@ -1338,6 +1363,11 @@
       <w:bookmarkEnd w:id="5"/>
     </w:p>
     <w:p>
+      <w:r>
+        <w:t>Note saying things like hit the play button and/or click import project is not enough. You need to explain how to import and/or build the game.</w:t>
+      </w:r>
+    </w:p>
+    <w:p>
       <w:pPr>
         <w:pStyle w:val="Heading1"/>
       </w:pPr>
@@ -1359,78 +1389,82 @@
     </w:p>
     <w:p>
       <w:r>
-        <w:t>assume the</w:t>
-      </w:r>
-      <w:r>
-        <w:t xml:space="preserve"> </w:t>
-      </w:r>
-      <w:bookmarkStart w:id="8" w:name="_GoBack"/>
+        <w:t>assume the operands are integers</w:t>
+      </w:r>
+    </w:p>
+    <w:p>
+      <w:r>
+        <w:t>A</w:t>
+      </w:r>
+      <w:r>
+        <w:t>ssumed operands</w:t>
+      </w:r>
+      <w:r>
+        <w:t xml:space="preserve"> wer</w:t>
+      </w:r>
+      <w:r>
+        <w:t>e just positive numbers</w:t>
+      </w:r>
+      <w:r>
+        <w:t>.</w:t>
+      </w:r>
+    </w:p>
+    <w:p>
+      <w:proofErr w:type="gramStart"/>
+      <w:r>
+        <w:t>no</w:t>
+      </w:r>
+      <w:proofErr w:type="gramEnd"/>
+      <w:r>
+        <w:t xml:space="preserve"> float values when dividing with whole numbers? </w:t>
+      </w:r>
+      <w:proofErr w:type="gramStart"/>
+      <w:r>
+        <w:t>since</w:t>
+      </w:r>
+      <w:proofErr w:type="gramEnd"/>
+      <w:r>
+        <w:t xml:space="preserve"> operands are </w:t>
+      </w:r>
+      <w:proofErr w:type="spellStart"/>
+      <w:r>
+        <w:t>ints</w:t>
+      </w:r>
+      <w:proofErr w:type="spellEnd"/>
+      <w:r>
+        <w:t xml:space="preserve"> anyway?</w:t>
+      </w:r>
+    </w:p>
+    <w:p>
+      <w:proofErr w:type="gramStart"/>
+      <w:r>
+        <w:t>cannot</w:t>
+      </w:r>
+      <w:proofErr w:type="gramEnd"/>
+      <w:r>
+        <w:t xml:space="preserve"> have negative inputs</w:t>
+      </w:r>
+    </w:p>
+    <w:p>
+      <w:pPr>
+        <w:pStyle w:val="Heading1"/>
+      </w:pPr>
+      <w:bookmarkStart w:id="8" w:name="_Toc522827696"/>
+      <w:r>
+        <w:t>Implementation Discussion</w:t>
+      </w:r>
       <w:bookmarkEnd w:id="8"/>
-      <w:r>
-        <w:t>operands are integers</w:t>
-      </w:r>
-    </w:p>
-    <w:p>
-      <w:r>
-        <w:t>A</w:t>
-      </w:r>
-      <w:r>
-        <w:t>ssumed operands</w:t>
-      </w:r>
-      <w:r>
-        <w:t xml:space="preserve"> wer</w:t>
-      </w:r>
-      <w:r>
-        <w:t>e just positive numbers</w:t>
-      </w:r>
-      <w:r>
-        <w:t>.</w:t>
-      </w:r>
-    </w:p>
-    <w:p>
-      <w:proofErr w:type="gramStart"/>
-      <w:r>
-        <w:t>no</w:t>
-      </w:r>
-      <w:proofErr w:type="gramEnd"/>
-      <w:r>
-        <w:t xml:space="preserve"> float values when dividing with whole numbers? </w:t>
-      </w:r>
-      <w:proofErr w:type="gramStart"/>
-      <w:r>
-        <w:t>since</w:t>
-      </w:r>
-      <w:proofErr w:type="gramEnd"/>
-      <w:r>
-        <w:t xml:space="preserve"> operands are </w:t>
-      </w:r>
-      <w:proofErr w:type="spellStart"/>
-      <w:r>
-        <w:t>ints</w:t>
-      </w:r>
-      <w:proofErr w:type="spellEnd"/>
-      <w:r>
-        <w:t xml:space="preserve"> anyway?</w:t>
-      </w:r>
-    </w:p>
-    <w:p>
-      <w:proofErr w:type="gramStart"/>
-      <w:r>
-        <w:t>cannot</w:t>
-      </w:r>
-      <w:proofErr w:type="gramEnd"/>
-      <w:r>
-        <w:t xml:space="preserve"> have negative inputs</w:t>
-      </w:r>
-    </w:p>
-    <w:p>
-      <w:pPr>
-        <w:pStyle w:val="Heading1"/>
-      </w:pPr>
-      <w:bookmarkStart w:id="9" w:name="_Toc522827696"/>
-      <w:r>
-        <w:t>Implementation Discussion</w:t>
-      </w:r>
+    </w:p>
+    <w:p>
+      <w:r>
+        <w:t>a. Discuss design choice made while implementing your assignment.</w:t>
+      </w:r>
+    </w:p>
+    <w:p>
+      <w:r>
+        <w:t>b. Please include a UML diagram of your assignment. Files related to testing do not need to be included.</w:t>
+      </w:r>
+      <w:bookmarkStart w:id="9" w:name="_GoBack"/>
       <w:bookmarkEnd w:id="9"/>
     </w:p>
     <w:p>
@@ -3338,7 +3372,7 @@
   <a:extraClrSchemeLst/>
   <a:extLst>
     <a:ext uri="{05A4C25C-085E-4340-85A3-A5531E510DB2}">
-      <thm15:themeFamily xmlns:thm15="http://schemas.microsoft.com/office/thememl/2012/main" xmlns="" name="Office Theme" id="{62F939B6-93AF-4DB8-9C6B-D6C7DFDC589F}" vid="{4A3C46E8-61CC-4603-A589-7422A47A8E4A}"/>
+      <thm15:themeFamily xmlns="" xmlns:thm15="http://schemas.microsoft.com/office/thememl/2012/main" name="Office Theme" id="{62F939B6-93AF-4DB8-9C6B-D6C7DFDC589F}" vid="{4A3C46E8-61CC-4603-A589-7422A47A8E4A}"/>
     </a:ext>
   </a:extLst>
 </a:theme>
@@ -3349,7 +3383,7 @@
 </file>
 
 <file path=customXml/itemProps1.xml><?xml version="1.0" encoding="utf-8"?>
-<ds:datastoreItem xmlns:ds="http://schemas.openxmlformats.org/officeDocument/2006/customXml" ds:itemID="{2D1E04F4-5EAD-4CFF-B2B4-15AEB7036D59}">
+<ds:datastoreItem xmlns:ds="http://schemas.openxmlformats.org/officeDocument/2006/customXml" ds:itemID="{34C90E4B-31ED-45D4-BED3-4BF31FBE9693}">
   <ds:schemaRefs>
     <ds:schemaRef ds:uri="http://schemas.openxmlformats.org/officeDocument/2006/bibliography"/>
   </ds:schemaRefs>

</xml_diff>